<commit_message>
Add new document Requirements Study
</commit_message>
<xml_diff>
--- a/Documentation/Requirements Study.docx
+++ b/Documentation/Requirements Study.docx
@@ -16,18 +16,7 @@
           <w:szCs w:val="28"/>
           <w:u w:val="single"/>
         </w:rPr>
-        <w:t>Descri</w:t>
-      </w:r>
-      <w:bookmarkStart w:id="0" w:name="_GoBack"/>
-      <w:bookmarkEnd w:id="0"/>
-      <w:r>
-        <w:rPr>
-          <w:b/>
-          <w:sz w:val="28"/>
-          <w:szCs w:val="28"/>
-          <w:u w:val="single"/>
-        </w:rPr>
-        <w:t>ption:</w:t>
+        <w:t>Description:</w:t>
       </w:r>
     </w:p>
     <w:p>
@@ -296,10 +285,7 @@
       </w:r>
       <w:proofErr w:type="gramStart"/>
       <w:r>
-        <w:t xml:space="preserve">   </w:t>
-      </w:r>
-      <w:r>
-        <w:t>(</w:t>
+        <w:t xml:space="preserve">   (</w:t>
       </w:r>
       <w:proofErr w:type="gramEnd"/>
       <w:r>
@@ -546,10 +532,7 @@
               <w:ind w:left="0"/>
             </w:pPr>
             <w:r>
-              <w:t xml:space="preserve"> Number of </w:t>
-            </w:r>
-            <w:r>
-              <w:t>plants</w:t>
+              <w:t xml:space="preserve"> Number of plants</w:t>
             </w:r>
           </w:p>
         </w:tc>
@@ -1072,6 +1055,162 @@
           <w:numId w:val="2"/>
         </w:numPr>
       </w:pPr>
+      <w:r>
+        <w:t>Fertilizer</w:t>
+      </w:r>
+    </w:p>
+    <w:tbl>
+      <w:tblPr>
+        <w:tblStyle w:val="TableGrid"/>
+        <w:tblW w:w="0" w:type="auto"/>
+        <w:tblInd w:w="2325" w:type="dxa"/>
+        <w:tblLook w:val="04A0" w:firstRow="1" w:lastRow="0" w:firstColumn="1" w:lastColumn="0" w:noHBand="0" w:noVBand="1"/>
+      </w:tblPr>
+      <w:tblGrid>
+        <w:gridCol w:w="1350"/>
+        <w:gridCol w:w="1594"/>
+        <w:gridCol w:w="1212"/>
+        <w:gridCol w:w="1406"/>
+        <w:gridCol w:w="1129"/>
+      </w:tblGrid>
+      <w:tr>
+        <w:tc>
+          <w:tcPr>
+            <w:tcW w:w="1350" w:type="dxa"/>
+          </w:tcPr>
+          <w:p>
+            <w:pPr>
+              <w:pStyle w:val="ListParagraph"/>
+              <w:ind w:left="0"/>
+            </w:pPr>
+            <w:r>
+              <w:t xml:space="preserve">Purchase </w:t>
+            </w:r>
+            <w:r>
+              <w:t>Date</w:t>
+            </w:r>
+          </w:p>
+        </w:tc>
+        <w:tc>
+          <w:tcPr>
+            <w:tcW w:w="1594" w:type="dxa"/>
+          </w:tcPr>
+          <w:p>
+            <w:pPr>
+              <w:pStyle w:val="ListParagraph"/>
+              <w:ind w:left="0"/>
+            </w:pPr>
+            <w:r>
+              <w:t>Quantity</w:t>
+            </w:r>
+          </w:p>
+        </w:tc>
+        <w:tc>
+          <w:tcPr>
+            <w:tcW w:w="1212" w:type="dxa"/>
+          </w:tcPr>
+          <w:p>
+            <w:pPr>
+              <w:pStyle w:val="ListParagraph"/>
+              <w:ind w:left="0"/>
+            </w:pPr>
+            <w:r>
+              <w:t>Price</w:t>
+            </w:r>
+          </w:p>
+        </w:tc>
+        <w:tc>
+          <w:tcPr>
+            <w:tcW w:w="1406" w:type="dxa"/>
+          </w:tcPr>
+          <w:p>
+            <w:pPr>
+              <w:pStyle w:val="ListParagraph"/>
+              <w:ind w:left="0"/>
+            </w:pPr>
+            <w:r>
+              <w:t>Name of fertilizer</w:t>
+            </w:r>
+          </w:p>
+        </w:tc>
+        <w:tc>
+          <w:tcPr>
+            <w:tcW w:w="1129" w:type="dxa"/>
+          </w:tcPr>
+          <w:p>
+            <w:pPr>
+              <w:pStyle w:val="ListParagraph"/>
+              <w:ind w:left="0"/>
+            </w:pPr>
+            <w:r>
+              <w:t>From where it bought</w:t>
+            </w:r>
+          </w:p>
+        </w:tc>
+      </w:tr>
+      <w:tr>
+        <w:tc>
+          <w:tcPr>
+            <w:tcW w:w="1350" w:type="dxa"/>
+          </w:tcPr>
+          <w:p>
+            <w:pPr>
+              <w:pStyle w:val="ListParagraph"/>
+              <w:ind w:left="0"/>
+            </w:pPr>
+          </w:p>
+        </w:tc>
+        <w:tc>
+          <w:tcPr>
+            <w:tcW w:w="1594" w:type="dxa"/>
+          </w:tcPr>
+          <w:p>
+            <w:pPr>
+              <w:pStyle w:val="ListParagraph"/>
+              <w:ind w:left="0"/>
+            </w:pPr>
+          </w:p>
+        </w:tc>
+        <w:tc>
+          <w:tcPr>
+            <w:tcW w:w="1212" w:type="dxa"/>
+          </w:tcPr>
+          <w:p>
+            <w:pPr>
+              <w:pStyle w:val="ListParagraph"/>
+              <w:ind w:left="0"/>
+            </w:pPr>
+          </w:p>
+        </w:tc>
+        <w:tc>
+          <w:tcPr>
+            <w:tcW w:w="1406" w:type="dxa"/>
+          </w:tcPr>
+          <w:p>
+            <w:pPr>
+              <w:pStyle w:val="ListParagraph"/>
+              <w:ind w:left="0"/>
+            </w:pPr>
+          </w:p>
+        </w:tc>
+        <w:tc>
+          <w:tcPr>
+            <w:tcW w:w="1129" w:type="dxa"/>
+          </w:tcPr>
+          <w:p>
+            <w:pPr>
+              <w:pStyle w:val="ListParagraph"/>
+              <w:ind w:left="0"/>
+            </w:pPr>
+          </w:p>
+        </w:tc>
+      </w:tr>
+    </w:tbl>
+    <w:p>
+      <w:pPr>
+        <w:pStyle w:val="ListParagraph"/>
+        <w:ind w:left="705"/>
+      </w:pPr>
     </w:p>
     <w:p>
       <w:pPr>
@@ -1081,21 +1220,176 @@
           <w:numId w:val="2"/>
         </w:numPr>
       </w:pPr>
-    </w:p>
-    <w:p>
-      <w:pPr>
-        <w:pStyle w:val="ListParagraph"/>
-        <w:numPr>
-          <w:ilvl w:val="0"/>
-          <w:numId w:val="2"/>
-        </w:numPr>
-      </w:pPr>
-    </w:p>
-    <w:p>
-      <w:pPr>
-        <w:pStyle w:val="ListParagraph"/>
-        <w:ind w:left="705"/>
-      </w:pPr>
+      <w:r>
+        <w:rPr>
+          <w:rFonts w:ascii="Lucida Sans Unicode" w:hAnsi="Lucida Sans Unicode" w:cs="Lucida Sans Unicode"/>
+          <w:color w:val="505050"/>
+          <w:shd w:val="clear" w:color="auto" w:fill="FFFFFF"/>
+        </w:rPr>
+        <w:t>pesticides</w:t>
+      </w:r>
+    </w:p>
+    <w:tbl>
+      <w:tblPr>
+        <w:tblStyle w:val="TableGrid"/>
+        <w:tblW w:w="0" w:type="auto"/>
+        <w:tblInd w:w="2325" w:type="dxa"/>
+        <w:tblLook w:val="04A0" w:firstRow="1" w:lastRow="0" w:firstColumn="1" w:lastColumn="0" w:noHBand="0" w:noVBand="1"/>
+      </w:tblPr>
+      <w:tblGrid>
+        <w:gridCol w:w="1243"/>
+        <w:gridCol w:w="1394"/>
+        <w:gridCol w:w="1026"/>
+        <w:gridCol w:w="1990"/>
+        <w:gridCol w:w="1038"/>
+      </w:tblGrid>
+      <w:tr>
+        <w:tc>
+          <w:tcPr>
+            <w:tcW w:w="1350" w:type="dxa"/>
+          </w:tcPr>
+          <w:p>
+            <w:pPr>
+              <w:pStyle w:val="ListParagraph"/>
+              <w:ind w:left="0"/>
+            </w:pPr>
+            <w:r>
+              <w:t>Purchase Date</w:t>
+            </w:r>
+          </w:p>
+        </w:tc>
+        <w:tc>
+          <w:tcPr>
+            <w:tcW w:w="1594" w:type="dxa"/>
+          </w:tcPr>
+          <w:p>
+            <w:pPr>
+              <w:pStyle w:val="ListParagraph"/>
+              <w:ind w:left="0"/>
+            </w:pPr>
+            <w:r>
+              <w:t>Quantity</w:t>
+            </w:r>
+          </w:p>
+        </w:tc>
+        <w:tc>
+          <w:tcPr>
+            <w:tcW w:w="1212" w:type="dxa"/>
+          </w:tcPr>
+          <w:p>
+            <w:pPr>
+              <w:pStyle w:val="ListParagraph"/>
+              <w:ind w:left="0"/>
+            </w:pPr>
+            <w:r>
+              <w:t>Price</w:t>
+            </w:r>
+          </w:p>
+        </w:tc>
+        <w:tc>
+          <w:tcPr>
+            <w:tcW w:w="1406" w:type="dxa"/>
+          </w:tcPr>
+          <w:p>
+            <w:pPr>
+              <w:pStyle w:val="ListParagraph"/>
+              <w:ind w:left="705"/>
+            </w:pPr>
+            <w:r>
+              <w:t xml:space="preserve">Name of </w:t>
+            </w:r>
+            <w:r>
+              <w:rPr>
+                <w:rFonts w:ascii="Lucida Sans Unicode" w:hAnsi="Lucida Sans Unicode" w:cs="Lucida Sans Unicode"/>
+                <w:color w:val="505050"/>
+                <w:shd w:val="clear" w:color="auto" w:fill="FFFFFF"/>
+              </w:rPr>
+              <w:t>pesticides</w:t>
+            </w:r>
+          </w:p>
+          <w:p>
+            <w:pPr>
+              <w:pStyle w:val="ListParagraph"/>
+              <w:ind w:left="0"/>
+            </w:pPr>
+          </w:p>
+        </w:tc>
+        <w:tc>
+          <w:tcPr>
+            <w:tcW w:w="1129" w:type="dxa"/>
+          </w:tcPr>
+          <w:p>
+            <w:pPr>
+              <w:pStyle w:val="ListParagraph"/>
+              <w:ind w:left="0"/>
+            </w:pPr>
+            <w:r>
+              <w:t>From where it bought</w:t>
+            </w:r>
+          </w:p>
+        </w:tc>
+      </w:tr>
+      <w:tr>
+        <w:tc>
+          <w:tcPr>
+            <w:tcW w:w="1350" w:type="dxa"/>
+          </w:tcPr>
+          <w:p>
+            <w:pPr>
+              <w:pStyle w:val="ListParagraph"/>
+              <w:ind w:left="0"/>
+            </w:pPr>
+          </w:p>
+        </w:tc>
+        <w:tc>
+          <w:tcPr>
+            <w:tcW w:w="1594" w:type="dxa"/>
+          </w:tcPr>
+          <w:p>
+            <w:pPr>
+              <w:pStyle w:val="ListParagraph"/>
+              <w:ind w:left="0"/>
+            </w:pPr>
+          </w:p>
+        </w:tc>
+        <w:tc>
+          <w:tcPr>
+            <w:tcW w:w="1212" w:type="dxa"/>
+          </w:tcPr>
+          <w:p>
+            <w:pPr>
+              <w:pStyle w:val="ListParagraph"/>
+              <w:ind w:left="0"/>
+            </w:pPr>
+          </w:p>
+        </w:tc>
+        <w:tc>
+          <w:tcPr>
+            <w:tcW w:w="1406" w:type="dxa"/>
+          </w:tcPr>
+          <w:p>
+            <w:pPr>
+              <w:pStyle w:val="ListParagraph"/>
+              <w:ind w:left="0"/>
+            </w:pPr>
+          </w:p>
+        </w:tc>
+        <w:tc>
+          <w:tcPr>
+            <w:tcW w:w="1129" w:type="dxa"/>
+          </w:tcPr>
+          <w:p>
+            <w:pPr>
+              <w:pStyle w:val="ListParagraph"/>
+              <w:ind w:left="0"/>
+            </w:pPr>
+          </w:p>
+        </w:tc>
+      </w:tr>
+    </w:tbl>
+    <w:p>
+      <w:bookmarkStart w:id="0" w:name="_GoBack"/>
+      <w:bookmarkEnd w:id="0"/>
     </w:p>
     <w:p>
       <w:pPr>
@@ -1302,11 +1596,106 @@
       </w:pPr>
     </w:lvl>
   </w:abstractNum>
+  <w:abstractNum w:abstractNumId="2" w15:restartNumberingAfterBreak="0">
+    <w:nsid w:val="6A03515C"/>
+    <w:multiLevelType w:val="hybridMultilevel"/>
+    <w:tmpl w:val="883C0004"/>
+    <w:lvl w:ilvl="0" w:tplc="5C20A292">
+      <w:start w:val="1"/>
+      <w:numFmt w:val="decimal"/>
+      <w:lvlText w:val="%1)"/>
+      <w:lvlJc w:val="left"/>
+      <w:pPr>
+        <w:ind w:left="705" w:hanging="360"/>
+      </w:pPr>
+      <w:rPr>
+        <w:rFonts w:hint="default"/>
+      </w:rPr>
+    </w:lvl>
+    <w:lvl w:ilvl="1" w:tplc="40090019">
+      <w:start w:val="1"/>
+      <w:numFmt w:val="lowerLetter"/>
+      <w:lvlText w:val="%2."/>
+      <w:lvlJc w:val="left"/>
+      <w:pPr>
+        <w:ind w:left="1425" w:hanging="360"/>
+      </w:pPr>
+    </w:lvl>
+    <w:lvl w:ilvl="2" w:tplc="07186BBA">
+      <w:start w:val="1"/>
+      <w:numFmt w:val="bullet"/>
+      <w:lvlText w:val=""/>
+      <w:lvlJc w:val="left"/>
+      <w:pPr>
+        <w:ind w:left="2325" w:hanging="360"/>
+      </w:pPr>
+      <w:rPr>
+        <w:rFonts w:ascii="Wingdings" w:eastAsiaTheme="minorHAnsi" w:hAnsi="Wingdings" w:cstheme="minorBidi" w:hint="default"/>
+      </w:rPr>
+    </w:lvl>
+    <w:lvl w:ilvl="3" w:tplc="4009000F" w:tentative="1">
+      <w:start w:val="1"/>
+      <w:numFmt w:val="decimal"/>
+      <w:lvlText w:val="%4."/>
+      <w:lvlJc w:val="left"/>
+      <w:pPr>
+        <w:ind w:left="2865" w:hanging="360"/>
+      </w:pPr>
+    </w:lvl>
+    <w:lvl w:ilvl="4" w:tplc="40090019" w:tentative="1">
+      <w:start w:val="1"/>
+      <w:numFmt w:val="lowerLetter"/>
+      <w:lvlText w:val="%5."/>
+      <w:lvlJc w:val="left"/>
+      <w:pPr>
+        <w:ind w:left="3585" w:hanging="360"/>
+      </w:pPr>
+    </w:lvl>
+    <w:lvl w:ilvl="5" w:tplc="4009001B" w:tentative="1">
+      <w:start w:val="1"/>
+      <w:numFmt w:val="lowerRoman"/>
+      <w:lvlText w:val="%6."/>
+      <w:lvlJc w:val="right"/>
+      <w:pPr>
+        <w:ind w:left="4305" w:hanging="180"/>
+      </w:pPr>
+    </w:lvl>
+    <w:lvl w:ilvl="6" w:tplc="4009000F" w:tentative="1">
+      <w:start w:val="1"/>
+      <w:numFmt w:val="decimal"/>
+      <w:lvlText w:val="%7."/>
+      <w:lvlJc w:val="left"/>
+      <w:pPr>
+        <w:ind w:left="5025" w:hanging="360"/>
+      </w:pPr>
+    </w:lvl>
+    <w:lvl w:ilvl="7" w:tplc="40090019" w:tentative="1">
+      <w:start w:val="1"/>
+      <w:numFmt w:val="lowerLetter"/>
+      <w:lvlText w:val="%8."/>
+      <w:lvlJc w:val="left"/>
+      <w:pPr>
+        <w:ind w:left="5745" w:hanging="360"/>
+      </w:pPr>
+    </w:lvl>
+    <w:lvl w:ilvl="8" w:tplc="4009001B" w:tentative="1">
+      <w:start w:val="1"/>
+      <w:numFmt w:val="lowerRoman"/>
+      <w:lvlText w:val="%9."/>
+      <w:lvlJc w:val="right"/>
+      <w:pPr>
+        <w:ind w:left="6465" w:hanging="180"/>
+      </w:pPr>
+    </w:lvl>
+  </w:abstractNum>
   <w:num w:numId="1">
     <w:abstractNumId w:val="1"/>
   </w:num>
   <w:num w:numId="2">
     <w:abstractNumId w:val="0"/>
+  </w:num>
+  <w:num w:numId="3">
+    <w:abstractNumId w:val="2"/>
   </w:num>
 </w:numbering>
 </file>

</xml_diff>